<commit_message>
Dokumentacia + predictory + excel
</commit_message>
<xml_diff>
--- a/Dokumentovanie/Predictors.docx
+++ b/Dokumentovanie/Predictors.docx
@@ -183,6 +183,9 @@
       <w:proofErr w:type="spellEnd"/>
       <w:r>
         <w:t>:</w:t>
+      </w:r>
+      <w:r>
+        <w:t>.</w:t>
       </w:r>
     </w:p>
     <w:p>
@@ -600,6 +603,8 @@
           </m:e>
         </m:nary>
       </m:oMath>
+      <w:bookmarkStart w:id="0" w:name="_GoBack"/>
+      <w:bookmarkEnd w:id="0"/>
     </w:p>
     <w:p>
       <w:pPr>
@@ -836,8 +841,6 @@
       <w:r>
         <w:t xml:space="preserve"> kladne. </w:t>
       </w:r>
-      <w:bookmarkStart w:id="0" w:name="_GoBack"/>
-      <w:bookmarkEnd w:id="0"/>
     </w:p>
     <w:p/>
     <w:p>

</xml_diff>